<commit_message>
Corrected the date for Sunday
</commit_message>
<xml_diff>
--- a/April 2019/Sunday April 28th 2019 Coding Journal.docx
+++ b/April 2019/Sunday April 28th 2019 Coding Journal.docx
@@ -20,7 +20,7 @@
           <w:rtl w:val="0"/>
           <w:lang w:val="en-US"/>
         </w:rPr>
-        <w:t>Sunday</w:t>
+        <w:t>Sunday April 2</w:t>
       </w:r>
       <w:r>
         <w:rPr>
@@ -29,7 +29,7 @@
           <w:rtl w:val="0"/>
           <w:lang w:val="en-US"/>
         </w:rPr>
-        <w:t xml:space="preserve"> April 2</w:t>
+        <w:t>8</w:t>
       </w:r>
       <w:r>
         <w:rPr>
@@ -38,46 +38,13 @@
           <w:rtl w:val="0"/>
           <w:lang w:val="en-US"/>
         </w:rPr>
-        <w:t>7</w:t>
-      </w:r>
-      <w:r>
-        <w:rPr>
-          <w:b w:val="1"/>
-          <w:bCs w:val="1"/>
-          <w:rtl w:val="0"/>
-          <w:lang w:val="en-US"/>
-        </w:rPr>
-        <w:t>th</w:t>
-      </w:r>
-      <w:r>
-        <w:rPr>
-          <w:b w:val="1"/>
-          <w:bCs w:val="1"/>
-          <w:rtl w:val="0"/>
-          <w:lang w:val="en-US"/>
-        </w:rPr>
-        <w:t xml:space="preserve">, </w:t>
-      </w:r>
-      <w:r>
-        <w:rPr>
-          <w:b w:val="1"/>
-          <w:bCs w:val="1"/>
-          <w:rtl w:val="0"/>
-          <w:lang w:val="en-US"/>
-        </w:rPr>
-        <w:t>2019</w:t>
-      </w:r>
-    </w:p>
-    <w:p>
-      <w:pPr>
-        <w:pStyle w:val="Default"/>
-        <w:bidi w:val="0"/>
-        <w:spacing w:line="480" w:lineRule="auto"/>
-        <w:ind w:left="0" w:right="0" w:firstLine="0"/>
-        <w:jc w:val="left"/>
-        <w:rPr>
-          <w:rtl w:val="0"/>
-        </w:rPr>
+        <w:t>th, 2019</w:t>
+      </w:r>
+    </w:p>
+    <w:p>
+      <w:pPr>
+        <w:pStyle w:val="Default"/>
+        <w:spacing w:line="480" w:lineRule="auto"/>
       </w:pPr>
       <w:r>
         <w:rPr>
@@ -118,25 +85,13 @@
     <w:p>
       <w:pPr>
         <w:pStyle w:val="Default"/>
-        <w:bidi w:val="0"/>
-        <w:spacing w:line="480" w:lineRule="auto"/>
-        <w:ind w:left="0" w:right="0" w:firstLine="0"/>
-        <w:jc w:val="left"/>
-        <w:rPr>
-          <w:rtl w:val="0"/>
-        </w:rPr>
-      </w:pPr>
-    </w:p>
-    <w:p>
-      <w:pPr>
-        <w:pStyle w:val="Default"/>
-        <w:bidi w:val="0"/>
-        <w:spacing w:line="480" w:lineRule="auto"/>
-        <w:ind w:left="0" w:right="0" w:firstLine="0"/>
-        <w:jc w:val="left"/>
-        <w:rPr>
-          <w:rtl w:val="0"/>
-        </w:rPr>
+        <w:spacing w:line="480" w:lineRule="auto"/>
+      </w:pPr>
+    </w:p>
+    <w:p>
+      <w:pPr>
+        <w:pStyle w:val="Default"/>
+        <w:spacing w:line="480" w:lineRule="auto"/>
       </w:pPr>
       <w:r>
         <w:rPr>
@@ -177,25 +132,13 @@
     <w:p>
       <w:pPr>
         <w:pStyle w:val="Default"/>
-        <w:bidi w:val="0"/>
-        <w:spacing w:line="480" w:lineRule="auto"/>
-        <w:ind w:left="0" w:right="0" w:firstLine="0"/>
-        <w:jc w:val="left"/>
-        <w:rPr>
-          <w:rtl w:val="0"/>
-        </w:rPr>
-      </w:pPr>
-    </w:p>
-    <w:p>
-      <w:pPr>
-        <w:pStyle w:val="Default"/>
-        <w:bidi w:val="0"/>
-        <w:spacing w:line="480" w:lineRule="auto"/>
-        <w:ind w:left="0" w:right="0" w:firstLine="0"/>
-        <w:jc w:val="left"/>
-        <w:rPr>
-          <w:rtl w:val="0"/>
-        </w:rPr>
+        <w:spacing w:line="480" w:lineRule="auto"/>
+      </w:pPr>
+    </w:p>
+    <w:p>
+      <w:pPr>
+        <w:pStyle w:val="Default"/>
+        <w:spacing w:line="480" w:lineRule="auto"/>
       </w:pPr>
       <w:r>
         <w:rPr>
@@ -250,25 +193,13 @@
     <w:p>
       <w:pPr>
         <w:pStyle w:val="Default"/>
-        <w:bidi w:val="0"/>
-        <w:spacing w:line="480" w:lineRule="auto"/>
-        <w:ind w:left="0" w:right="0" w:firstLine="0"/>
-        <w:jc w:val="left"/>
-        <w:rPr>
-          <w:rtl w:val="0"/>
-        </w:rPr>
-      </w:pPr>
-    </w:p>
-    <w:p>
-      <w:pPr>
-        <w:pStyle w:val="Default"/>
-        <w:bidi w:val="0"/>
-        <w:spacing w:line="480" w:lineRule="auto"/>
-        <w:ind w:left="0" w:right="0" w:firstLine="0"/>
-        <w:jc w:val="left"/>
-        <w:rPr>
-          <w:rtl w:val="0"/>
-        </w:rPr>
+        <w:spacing w:line="480" w:lineRule="auto"/>
+      </w:pPr>
+    </w:p>
+    <w:p>
+      <w:pPr>
+        <w:pStyle w:val="Default"/>
+        <w:spacing w:line="480" w:lineRule="auto"/>
       </w:pPr>
       <w:r>
         <w:rPr>
@@ -309,25 +240,13 @@
     <w:p>
       <w:pPr>
         <w:pStyle w:val="Default"/>
-        <w:bidi w:val="0"/>
-        <w:spacing w:line="480" w:lineRule="auto"/>
-        <w:ind w:left="0" w:right="0" w:firstLine="0"/>
-        <w:jc w:val="left"/>
-        <w:rPr>
-          <w:rtl w:val="0"/>
-        </w:rPr>
-      </w:pPr>
-    </w:p>
-    <w:p>
-      <w:pPr>
-        <w:pStyle w:val="Default"/>
-        <w:bidi w:val="0"/>
-        <w:spacing w:line="480" w:lineRule="auto"/>
-        <w:ind w:left="0" w:right="0" w:firstLine="0"/>
-        <w:jc w:val="left"/>
-        <w:rPr>
-          <w:rtl w:val="0"/>
-        </w:rPr>
+        <w:spacing w:line="480" w:lineRule="auto"/>
+      </w:pPr>
+    </w:p>
+    <w:p>
+      <w:pPr>
+        <w:pStyle w:val="Default"/>
+        <w:spacing w:line="480" w:lineRule="auto"/>
       </w:pPr>
       <w:r>
         <w:rPr>
@@ -382,25 +301,13 @@
     <w:p>
       <w:pPr>
         <w:pStyle w:val="Default"/>
-        <w:bidi w:val="0"/>
-        <w:spacing w:line="480" w:lineRule="auto"/>
-        <w:ind w:left="0" w:right="0" w:firstLine="0"/>
-        <w:jc w:val="left"/>
-        <w:rPr>
-          <w:rtl w:val="0"/>
-        </w:rPr>
-      </w:pPr>
-    </w:p>
-    <w:p>
-      <w:pPr>
-        <w:pStyle w:val="Default"/>
-        <w:bidi w:val="0"/>
-        <w:spacing w:line="480" w:lineRule="auto"/>
-        <w:ind w:left="0" w:right="0" w:firstLine="0"/>
-        <w:jc w:val="left"/>
-        <w:rPr>
-          <w:rtl w:val="0"/>
-        </w:rPr>
+        <w:spacing w:line="480" w:lineRule="auto"/>
+      </w:pPr>
+    </w:p>
+    <w:p>
+      <w:pPr>
+        <w:pStyle w:val="Default"/>
+        <w:spacing w:line="480" w:lineRule="auto"/>
       </w:pPr>
       <w:r>
         <w:rPr>
@@ -427,25 +334,13 @@
     <w:p>
       <w:pPr>
         <w:pStyle w:val="Default"/>
-        <w:bidi w:val="0"/>
-        <w:spacing w:line="480" w:lineRule="auto"/>
-        <w:ind w:left="0" w:right="0" w:firstLine="0"/>
-        <w:jc w:val="left"/>
-        <w:rPr>
-          <w:rtl w:val="0"/>
-        </w:rPr>
-      </w:pPr>
-    </w:p>
-    <w:p>
-      <w:pPr>
-        <w:pStyle w:val="Default"/>
-        <w:bidi w:val="0"/>
-        <w:spacing w:line="480" w:lineRule="auto"/>
-        <w:ind w:left="0" w:right="0" w:firstLine="0"/>
-        <w:jc w:val="left"/>
-        <w:rPr>
-          <w:rtl w:val="0"/>
-        </w:rPr>
+        <w:spacing w:line="480" w:lineRule="auto"/>
+      </w:pPr>
+    </w:p>
+    <w:p>
+      <w:pPr>
+        <w:pStyle w:val="Default"/>
+        <w:spacing w:line="480" w:lineRule="auto"/>
       </w:pPr>
       <w:r>
         <w:rPr>
@@ -472,25 +367,13 @@
     <w:p>
       <w:pPr>
         <w:pStyle w:val="Default"/>
-        <w:bidi w:val="0"/>
-        <w:spacing w:line="480" w:lineRule="auto"/>
-        <w:ind w:left="0" w:right="0" w:firstLine="0"/>
-        <w:jc w:val="left"/>
-        <w:rPr>
-          <w:rtl w:val="0"/>
-        </w:rPr>
-      </w:pPr>
-    </w:p>
-    <w:p>
-      <w:pPr>
-        <w:pStyle w:val="Default"/>
-        <w:bidi w:val="0"/>
-        <w:spacing w:line="480" w:lineRule="auto"/>
-        <w:ind w:left="0" w:right="0" w:firstLine="0"/>
-        <w:jc w:val="left"/>
-        <w:rPr>
-          <w:rtl w:val="0"/>
-        </w:rPr>
+        <w:spacing w:line="480" w:lineRule="auto"/>
+      </w:pPr>
+    </w:p>
+    <w:p>
+      <w:pPr>
+        <w:pStyle w:val="Default"/>
+        <w:spacing w:line="480" w:lineRule="auto"/>
       </w:pPr>
       <w:r>
         <w:rPr>
@@ -531,25 +414,13 @@
     <w:p>
       <w:pPr>
         <w:pStyle w:val="Default"/>
-        <w:bidi w:val="0"/>
-        <w:spacing w:line="480" w:lineRule="auto"/>
-        <w:ind w:left="0" w:right="0" w:firstLine="0"/>
-        <w:jc w:val="left"/>
-        <w:rPr>
-          <w:rtl w:val="0"/>
-        </w:rPr>
-      </w:pPr>
-    </w:p>
-    <w:p>
-      <w:pPr>
-        <w:pStyle w:val="Default"/>
-        <w:bidi w:val="0"/>
-        <w:spacing w:line="480" w:lineRule="auto"/>
-        <w:ind w:left="0" w:right="0" w:firstLine="0"/>
-        <w:jc w:val="left"/>
-        <w:rPr>
-          <w:rtl w:val="0"/>
-        </w:rPr>
+        <w:spacing w:line="480" w:lineRule="auto"/>
+      </w:pPr>
+    </w:p>
+    <w:p>
+      <w:pPr>
+        <w:pStyle w:val="Default"/>
+        <w:spacing w:line="480" w:lineRule="auto"/>
       </w:pPr>
       <w:r>
         <w:rPr>
@@ -590,25 +461,13 @@
     <w:p>
       <w:pPr>
         <w:pStyle w:val="Default"/>
-        <w:bidi w:val="0"/>
-        <w:spacing w:line="480" w:lineRule="auto"/>
-        <w:ind w:left="0" w:right="0" w:firstLine="0"/>
-        <w:jc w:val="left"/>
-        <w:rPr>
-          <w:rtl w:val="0"/>
-        </w:rPr>
-      </w:pPr>
-    </w:p>
-    <w:p>
-      <w:pPr>
-        <w:pStyle w:val="Default"/>
-        <w:bidi w:val="0"/>
-        <w:spacing w:line="480" w:lineRule="auto"/>
-        <w:ind w:left="0" w:right="0" w:firstLine="0"/>
-        <w:jc w:val="left"/>
-        <w:rPr>
-          <w:rtl w:val="0"/>
-        </w:rPr>
+        <w:spacing w:line="480" w:lineRule="auto"/>
+      </w:pPr>
+    </w:p>
+    <w:p>
+      <w:pPr>
+        <w:pStyle w:val="Default"/>
+        <w:spacing w:line="480" w:lineRule="auto"/>
       </w:pPr>
       <w:r>
         <w:rPr>
@@ -649,25 +508,13 @@
     <w:p>
       <w:pPr>
         <w:pStyle w:val="Default"/>
-        <w:bidi w:val="0"/>
-        <w:spacing w:line="480" w:lineRule="auto"/>
-        <w:ind w:left="0" w:right="0" w:firstLine="0"/>
-        <w:jc w:val="left"/>
-        <w:rPr>
-          <w:rtl w:val="0"/>
-        </w:rPr>
-      </w:pPr>
-    </w:p>
-    <w:p>
-      <w:pPr>
-        <w:pStyle w:val="Default"/>
-        <w:bidi w:val="0"/>
-        <w:spacing w:line="480" w:lineRule="auto"/>
-        <w:ind w:left="0" w:right="0" w:firstLine="0"/>
-        <w:jc w:val="left"/>
-        <w:rPr>
-          <w:rtl w:val="0"/>
-        </w:rPr>
+        <w:spacing w:line="480" w:lineRule="auto"/>
+      </w:pPr>
+    </w:p>
+    <w:p>
+      <w:pPr>
+        <w:pStyle w:val="Default"/>
+        <w:spacing w:line="480" w:lineRule="auto"/>
       </w:pPr>
       <w:r>
         <w:rPr>
@@ -694,25 +541,13 @@
     <w:p>
       <w:pPr>
         <w:pStyle w:val="Default"/>
-        <w:bidi w:val="0"/>
-        <w:spacing w:line="480" w:lineRule="auto"/>
-        <w:ind w:left="0" w:right="0" w:firstLine="0"/>
-        <w:jc w:val="left"/>
-        <w:rPr>
-          <w:rtl w:val="0"/>
-        </w:rPr>
-      </w:pPr>
-    </w:p>
-    <w:p>
-      <w:pPr>
-        <w:pStyle w:val="Default"/>
-        <w:bidi w:val="0"/>
-        <w:spacing w:line="480" w:lineRule="auto"/>
-        <w:ind w:left="0" w:right="0" w:firstLine="0"/>
-        <w:jc w:val="left"/>
-        <w:rPr>
-          <w:rtl w:val="0"/>
-        </w:rPr>
+        <w:spacing w:line="480" w:lineRule="auto"/>
+      </w:pPr>
+    </w:p>
+    <w:p>
+      <w:pPr>
+        <w:pStyle w:val="Default"/>
+        <w:spacing w:line="480" w:lineRule="auto"/>
       </w:pPr>
       <w:r>
         <w:rPr>
@@ -753,25 +588,13 @@
     <w:p>
       <w:pPr>
         <w:pStyle w:val="Default"/>
-        <w:bidi w:val="0"/>
-        <w:spacing w:line="480" w:lineRule="auto"/>
-        <w:ind w:left="0" w:right="0" w:firstLine="0"/>
-        <w:jc w:val="left"/>
-        <w:rPr>
-          <w:rtl w:val="0"/>
-        </w:rPr>
-      </w:pPr>
-    </w:p>
-    <w:p>
-      <w:pPr>
-        <w:pStyle w:val="Default"/>
-        <w:bidi w:val="0"/>
-        <w:spacing w:line="480" w:lineRule="auto"/>
-        <w:ind w:left="0" w:right="0" w:firstLine="0"/>
-        <w:jc w:val="left"/>
-        <w:rPr>
-          <w:rtl w:val="0"/>
-        </w:rPr>
+        <w:spacing w:line="480" w:lineRule="auto"/>
+      </w:pPr>
+    </w:p>
+    <w:p>
+      <w:pPr>
+        <w:pStyle w:val="Default"/>
+        <w:spacing w:line="480" w:lineRule="auto"/>
       </w:pPr>
       <w:r>
         <w:rPr>
@@ -784,25 +607,13 @@
     <w:p>
       <w:pPr>
         <w:pStyle w:val="Default"/>
-        <w:bidi w:val="0"/>
-        <w:spacing w:line="480" w:lineRule="auto"/>
-        <w:ind w:left="0" w:right="0" w:firstLine="0"/>
-        <w:jc w:val="left"/>
-        <w:rPr>
-          <w:rtl w:val="0"/>
-        </w:rPr>
-      </w:pPr>
-    </w:p>
-    <w:p>
-      <w:pPr>
-        <w:pStyle w:val="Default"/>
-        <w:bidi w:val="0"/>
-        <w:spacing w:line="480" w:lineRule="auto"/>
-        <w:ind w:left="0" w:right="0" w:firstLine="0"/>
-        <w:jc w:val="left"/>
-        <w:rPr>
-          <w:rtl w:val="0"/>
-        </w:rPr>
+        <w:spacing w:line="480" w:lineRule="auto"/>
+      </w:pPr>
+    </w:p>
+    <w:p>
+      <w:pPr>
+        <w:pStyle w:val="Default"/>
+        <w:spacing w:line="480" w:lineRule="auto"/>
       </w:pPr>
       <w:r>
         <w:rPr>
@@ -871,25 +682,13 @@
     <w:p>
       <w:pPr>
         <w:pStyle w:val="Default"/>
-        <w:bidi w:val="0"/>
-        <w:spacing w:line="480" w:lineRule="auto"/>
-        <w:ind w:left="0" w:right="0" w:firstLine="0"/>
-        <w:jc w:val="left"/>
-        <w:rPr>
-          <w:rtl w:val="0"/>
-        </w:rPr>
-      </w:pPr>
-    </w:p>
-    <w:p>
-      <w:pPr>
-        <w:pStyle w:val="Default"/>
-        <w:bidi w:val="0"/>
-        <w:spacing w:line="480" w:lineRule="auto"/>
-        <w:ind w:left="0" w:right="0" w:firstLine="0"/>
-        <w:jc w:val="left"/>
-        <w:rPr>
-          <w:rtl w:val="0"/>
-        </w:rPr>
+        <w:spacing w:line="480" w:lineRule="auto"/>
+      </w:pPr>
+    </w:p>
+    <w:p>
+      <w:pPr>
+        <w:pStyle w:val="Default"/>
+        <w:spacing w:line="480" w:lineRule="auto"/>
       </w:pPr>
       <w:r>
         <w:rPr>
@@ -958,13 +757,7 @@
     <w:p>
       <w:pPr>
         <w:pStyle w:val="Default"/>
-        <w:bidi w:val="0"/>
-        <w:spacing w:line="480" w:lineRule="auto"/>
-        <w:ind w:left="0" w:right="0" w:firstLine="0"/>
-        <w:jc w:val="left"/>
-        <w:rPr>
-          <w:rtl w:val="0"/>
-        </w:rPr>
+        <w:spacing w:line="480" w:lineRule="auto"/>
       </w:pPr>
       <w:r>
         <w:rPr>
@@ -1005,25 +798,13 @@
     <w:p>
       <w:pPr>
         <w:pStyle w:val="Default"/>
-        <w:bidi w:val="0"/>
-        <w:spacing w:line="480" w:lineRule="auto"/>
-        <w:ind w:left="0" w:right="0" w:firstLine="0"/>
-        <w:jc w:val="left"/>
-        <w:rPr>
-          <w:rtl w:val="0"/>
-        </w:rPr>
-      </w:pPr>
-    </w:p>
-    <w:p>
-      <w:pPr>
-        <w:pStyle w:val="Default"/>
-        <w:bidi w:val="0"/>
-        <w:spacing w:line="480" w:lineRule="auto"/>
-        <w:ind w:left="0" w:right="0" w:firstLine="0"/>
-        <w:jc w:val="left"/>
-        <w:rPr>
-          <w:rtl w:val="0"/>
-        </w:rPr>
+        <w:spacing w:line="480" w:lineRule="auto"/>
+      </w:pPr>
+    </w:p>
+    <w:p>
+      <w:pPr>
+        <w:pStyle w:val="Default"/>
+        <w:spacing w:line="480" w:lineRule="auto"/>
       </w:pPr>
       <w:r>
         <w:rPr>
@@ -1050,25 +831,13 @@
     <w:p>
       <w:pPr>
         <w:pStyle w:val="Default"/>
-        <w:bidi w:val="0"/>
-        <w:spacing w:line="480" w:lineRule="auto"/>
-        <w:ind w:left="0" w:right="0" w:firstLine="0"/>
-        <w:jc w:val="left"/>
-        <w:rPr>
-          <w:rtl w:val="0"/>
-        </w:rPr>
-      </w:pPr>
-    </w:p>
-    <w:p>
-      <w:pPr>
-        <w:pStyle w:val="Default"/>
-        <w:bidi w:val="0"/>
-        <w:spacing w:line="480" w:lineRule="auto"/>
-        <w:ind w:left="0" w:right="0" w:firstLine="0"/>
-        <w:jc w:val="left"/>
-        <w:rPr>
-          <w:rtl w:val="0"/>
-        </w:rPr>
+        <w:spacing w:line="480" w:lineRule="auto"/>
+      </w:pPr>
+    </w:p>
+    <w:p>
+      <w:pPr>
+        <w:pStyle w:val="Default"/>
+        <w:spacing w:line="480" w:lineRule="auto"/>
       </w:pPr>
       <w:r>
         <w:rPr>
@@ -1123,25 +892,13 @@
     <w:p>
       <w:pPr>
         <w:pStyle w:val="Default"/>
-        <w:bidi w:val="0"/>
-        <w:spacing w:line="480" w:lineRule="auto"/>
-        <w:ind w:left="0" w:right="0" w:firstLine="0"/>
-        <w:jc w:val="left"/>
-        <w:rPr>
-          <w:rtl w:val="0"/>
-        </w:rPr>
-      </w:pPr>
-    </w:p>
-    <w:p>
-      <w:pPr>
-        <w:pStyle w:val="Default"/>
-        <w:bidi w:val="0"/>
-        <w:spacing w:line="480" w:lineRule="auto"/>
-        <w:ind w:left="0" w:right="0" w:firstLine="0"/>
-        <w:jc w:val="left"/>
-        <w:rPr>
-          <w:rtl w:val="0"/>
-        </w:rPr>
+        <w:spacing w:line="480" w:lineRule="auto"/>
+      </w:pPr>
+    </w:p>
+    <w:p>
+      <w:pPr>
+        <w:pStyle w:val="Default"/>
+        <w:spacing w:line="480" w:lineRule="auto"/>
       </w:pPr>
       <w:r>
         <w:rPr>
@@ -1154,25 +911,13 @@
     <w:p>
       <w:pPr>
         <w:pStyle w:val="Default"/>
-        <w:bidi w:val="0"/>
-        <w:spacing w:line="480" w:lineRule="auto"/>
-        <w:ind w:left="0" w:right="0" w:firstLine="0"/>
-        <w:jc w:val="left"/>
-        <w:rPr>
-          <w:rtl w:val="0"/>
-        </w:rPr>
-      </w:pPr>
-    </w:p>
-    <w:p>
-      <w:pPr>
-        <w:pStyle w:val="Default"/>
-        <w:bidi w:val="0"/>
-        <w:spacing w:line="480" w:lineRule="auto"/>
-        <w:ind w:left="0" w:right="0" w:firstLine="0"/>
-        <w:jc w:val="left"/>
-        <w:rPr>
-          <w:rtl w:val="0"/>
-        </w:rPr>
+        <w:spacing w:line="480" w:lineRule="auto"/>
+      </w:pPr>
+    </w:p>
+    <w:p>
+      <w:pPr>
+        <w:pStyle w:val="Default"/>
+        <w:spacing w:line="480" w:lineRule="auto"/>
       </w:pPr>
       <w:r>
         <w:rPr>
@@ -1192,25 +937,13 @@
     <w:p>
       <w:pPr>
         <w:pStyle w:val="Default"/>
-        <w:bidi w:val="0"/>
-        <w:spacing w:line="480" w:lineRule="auto"/>
-        <w:ind w:left="0" w:right="0" w:firstLine="0"/>
-        <w:jc w:val="left"/>
-        <w:rPr>
-          <w:rtl w:val="0"/>
-        </w:rPr>
-      </w:pPr>
-    </w:p>
-    <w:p>
-      <w:pPr>
-        <w:pStyle w:val="Default"/>
-        <w:bidi w:val="0"/>
-        <w:spacing w:line="480" w:lineRule="auto"/>
-        <w:ind w:left="0" w:right="0" w:firstLine="0"/>
-        <w:jc w:val="left"/>
-        <w:rPr>
-          <w:rtl w:val="0"/>
-        </w:rPr>
+        <w:spacing w:line="480" w:lineRule="auto"/>
+      </w:pPr>
+    </w:p>
+    <w:p>
+      <w:pPr>
+        <w:pStyle w:val="Default"/>
+        <w:spacing w:line="480" w:lineRule="auto"/>
       </w:pPr>
       <w:r>
         <w:rPr>
@@ -1237,25 +970,13 @@
     <w:p>
       <w:pPr>
         <w:pStyle w:val="Default"/>
-        <w:bidi w:val="0"/>
-        <w:spacing w:line="480" w:lineRule="auto"/>
-        <w:ind w:left="0" w:right="0" w:firstLine="0"/>
-        <w:jc w:val="left"/>
-        <w:rPr>
-          <w:rtl w:val="0"/>
-        </w:rPr>
-      </w:pPr>
-    </w:p>
-    <w:p>
-      <w:pPr>
-        <w:pStyle w:val="Default"/>
-        <w:bidi w:val="0"/>
-        <w:spacing w:line="480" w:lineRule="auto"/>
-        <w:ind w:left="0" w:right="0" w:firstLine="0"/>
-        <w:jc w:val="left"/>
-        <w:rPr>
-          <w:rtl w:val="0"/>
-        </w:rPr>
+        <w:spacing w:line="480" w:lineRule="auto"/>
+      </w:pPr>
+    </w:p>
+    <w:p>
+      <w:pPr>
+        <w:pStyle w:val="Default"/>
+        <w:spacing w:line="480" w:lineRule="auto"/>
       </w:pPr>
       <w:r>
         <w:rPr>
@@ -1324,25 +1045,13 @@
     <w:p>
       <w:pPr>
         <w:pStyle w:val="Default"/>
-        <w:bidi w:val="0"/>
-        <w:spacing w:line="480" w:lineRule="auto"/>
-        <w:ind w:left="0" w:right="0" w:firstLine="0"/>
-        <w:jc w:val="left"/>
-        <w:rPr>
-          <w:rtl w:val="0"/>
-        </w:rPr>
-      </w:pPr>
-    </w:p>
-    <w:p>
-      <w:pPr>
-        <w:pStyle w:val="Default"/>
-        <w:bidi w:val="0"/>
-        <w:spacing w:line="480" w:lineRule="auto"/>
-        <w:ind w:left="0" w:right="0" w:firstLine="0"/>
-        <w:jc w:val="left"/>
-        <w:rPr>
-          <w:rtl w:val="0"/>
-        </w:rPr>
+        <w:spacing w:line="480" w:lineRule="auto"/>
+      </w:pPr>
+    </w:p>
+    <w:p>
+      <w:pPr>
+        <w:pStyle w:val="Default"/>
+        <w:spacing w:line="480" w:lineRule="auto"/>
       </w:pPr>
       <w:r>
         <w:rPr>
@@ -1383,25 +1092,13 @@
     <w:p>
       <w:pPr>
         <w:pStyle w:val="Default"/>
-        <w:bidi w:val="0"/>
-        <w:spacing w:line="480" w:lineRule="auto"/>
-        <w:ind w:left="0" w:right="0" w:firstLine="0"/>
-        <w:jc w:val="left"/>
-        <w:rPr>
-          <w:rtl w:val="0"/>
-        </w:rPr>
-      </w:pPr>
-    </w:p>
-    <w:p>
-      <w:pPr>
-        <w:pStyle w:val="Default"/>
-        <w:bidi w:val="0"/>
-        <w:spacing w:line="480" w:lineRule="auto"/>
-        <w:ind w:left="0" w:right="0" w:firstLine="0"/>
-        <w:jc w:val="left"/>
-        <w:rPr>
-          <w:rtl w:val="0"/>
-        </w:rPr>
+        <w:spacing w:line="480" w:lineRule="auto"/>
+      </w:pPr>
+    </w:p>
+    <w:p>
+      <w:pPr>
+        <w:pStyle w:val="Default"/>
+        <w:spacing w:line="480" w:lineRule="auto"/>
       </w:pPr>
       <w:r>
         <w:rPr>
@@ -1442,25 +1139,13 @@
     <w:p>
       <w:pPr>
         <w:pStyle w:val="Default"/>
-        <w:bidi w:val="0"/>
-        <w:spacing w:line="480" w:lineRule="auto"/>
-        <w:ind w:left="0" w:right="0" w:firstLine="0"/>
-        <w:jc w:val="left"/>
-        <w:rPr>
-          <w:rtl w:val="0"/>
-        </w:rPr>
-      </w:pPr>
-    </w:p>
-    <w:p>
-      <w:pPr>
-        <w:pStyle w:val="Default"/>
-        <w:bidi w:val="0"/>
-        <w:spacing w:line="480" w:lineRule="auto"/>
-        <w:ind w:left="0" w:right="0" w:firstLine="0"/>
-        <w:jc w:val="left"/>
-        <w:rPr>
-          <w:rtl w:val="0"/>
-        </w:rPr>
+        <w:spacing w:line="480" w:lineRule="auto"/>
+      </w:pPr>
+    </w:p>
+    <w:p>
+      <w:pPr>
+        <w:pStyle w:val="Default"/>
+        <w:spacing w:line="480" w:lineRule="auto"/>
       </w:pPr>
       <w:r>
         <w:rPr>
@@ -1487,25 +1172,13 @@
     <w:p>
       <w:pPr>
         <w:pStyle w:val="Default"/>
-        <w:bidi w:val="0"/>
-        <w:spacing w:line="480" w:lineRule="auto"/>
-        <w:ind w:left="0" w:right="0" w:firstLine="0"/>
-        <w:jc w:val="left"/>
-        <w:rPr>
-          <w:rtl w:val="0"/>
-        </w:rPr>
-      </w:pPr>
-    </w:p>
-    <w:p>
-      <w:pPr>
-        <w:pStyle w:val="Default"/>
-        <w:bidi w:val="0"/>
-        <w:spacing w:line="480" w:lineRule="auto"/>
-        <w:ind w:left="0" w:right="0" w:firstLine="0"/>
-        <w:jc w:val="left"/>
-        <w:rPr>
-          <w:rtl w:val="0"/>
-        </w:rPr>
+        <w:spacing w:line="480" w:lineRule="auto"/>
+      </w:pPr>
+    </w:p>
+    <w:p>
+      <w:pPr>
+        <w:pStyle w:val="Default"/>
+        <w:spacing w:line="480" w:lineRule="auto"/>
       </w:pPr>
       <w:r>
         <w:rPr>
@@ -1560,25 +1233,13 @@
     <w:p>
       <w:pPr>
         <w:pStyle w:val="Default"/>
-        <w:bidi w:val="0"/>
-        <w:spacing w:line="480" w:lineRule="auto"/>
-        <w:ind w:left="0" w:right="0" w:firstLine="0"/>
-        <w:jc w:val="left"/>
-        <w:rPr>
-          <w:rtl w:val="0"/>
-        </w:rPr>
-      </w:pPr>
-    </w:p>
-    <w:p>
-      <w:pPr>
-        <w:pStyle w:val="Default"/>
-        <w:bidi w:val="0"/>
-        <w:spacing w:line="480" w:lineRule="auto"/>
-        <w:ind w:left="0" w:right="0" w:firstLine="0"/>
-        <w:jc w:val="left"/>
-        <w:rPr>
-          <w:rtl w:val="0"/>
-        </w:rPr>
+        <w:spacing w:line="480" w:lineRule="auto"/>
+      </w:pPr>
+    </w:p>
+    <w:p>
+      <w:pPr>
+        <w:pStyle w:val="Default"/>
+        <w:spacing w:line="480" w:lineRule="auto"/>
       </w:pPr>
       <w:r>
         <w:rPr>
@@ -1632,69 +1293,44 @@
       <w:r>
         <w:rPr>
           <w:rStyle w:val="Hyperlink.0"/>
-          <w:color w:val="0000ff"/>
-          <w:u w:val="single" w:color="0000ff"/>
-          <w:rtl w:val="0"/>
         </w:rPr>
         <w:fldChar w:fldCharType="begin" w:fldLock="0"/>
       </w:r>
       <w:r>
         <w:rPr>
           <w:rStyle w:val="Hyperlink.0"/>
-          <w:color w:val="0000ff"/>
-          <w:u w:val="single" w:color="0000ff"/>
-          <w:rtl w:val="0"/>
         </w:rPr>
         <w:instrText xml:space="preserve"> HYPERLINK "https://www.youtube.com/watch?v=GHUNtbW22V8"</w:instrText>
       </w:r>
       <w:r>
         <w:rPr>
           <w:rStyle w:val="Hyperlink.0"/>
-          <w:color w:val="0000ff"/>
-          <w:u w:val="single" w:color="0000ff"/>
-          <w:rtl w:val="0"/>
         </w:rPr>
         <w:fldChar w:fldCharType="separate" w:fldLock="0"/>
       </w:r>
       <w:r>
         <w:rPr>
           <w:rStyle w:val="Hyperlink.0"/>
-          <w:color w:val="0000ff"/>
-          <w:u w:val="single" w:color="0000ff"/>
           <w:rtl w:val="0"/>
           <w:lang w:val="en-US"/>
         </w:rPr>
         <w:t>https://www.youtube.com/watch?v=GHUNtbW22V8</w:t>
       </w:r>
       <w:r>
-        <w:rPr>
-          <w:rtl w:val="0"/>
-        </w:rPr>
+        <w:rPr/>
         <w:fldChar w:fldCharType="end" w:fldLock="0"/>
       </w:r>
     </w:p>
     <w:p>
       <w:pPr>
         <w:pStyle w:val="Default"/>
-        <w:bidi w:val="0"/>
-        <w:spacing w:line="480" w:lineRule="auto"/>
-        <w:ind w:left="0" w:right="0" w:firstLine="0"/>
-        <w:jc w:val="left"/>
-        <w:rPr>
-          <w:rtl w:val="0"/>
-        </w:rPr>
-      </w:pPr>
-    </w:p>
-    <w:p>
-      <w:pPr>
-        <w:pStyle w:val="Default"/>
-        <w:bidi w:val="0"/>
-        <w:spacing w:line="480" w:lineRule="auto"/>
-        <w:ind w:left="0" w:right="0" w:firstLine="0"/>
-        <w:jc w:val="left"/>
-        <w:rPr>
-          <w:rtl w:val="0"/>
-        </w:rPr>
+        <w:spacing w:line="480" w:lineRule="auto"/>
+      </w:pPr>
+    </w:p>
+    <w:p>
+      <w:pPr>
+        <w:pStyle w:val="Default"/>
+        <w:spacing w:line="480" w:lineRule="auto"/>
       </w:pPr>
       <w:r>
         <w:rPr>
@@ -1735,25 +1371,13 @@
     <w:p>
       <w:pPr>
         <w:pStyle w:val="Default"/>
-        <w:bidi w:val="0"/>
-        <w:spacing w:line="480" w:lineRule="auto"/>
-        <w:ind w:left="0" w:right="0" w:firstLine="0"/>
-        <w:jc w:val="left"/>
-        <w:rPr>
-          <w:rtl w:val="0"/>
-        </w:rPr>
-      </w:pPr>
-    </w:p>
-    <w:p>
-      <w:pPr>
-        <w:pStyle w:val="Default"/>
-        <w:bidi w:val="0"/>
-        <w:spacing w:line="480" w:lineRule="auto"/>
-        <w:ind w:left="0" w:right="0" w:firstLine="0"/>
-        <w:jc w:val="left"/>
-        <w:rPr>
-          <w:rtl w:val="0"/>
-        </w:rPr>
+        <w:spacing w:line="480" w:lineRule="auto"/>
+      </w:pPr>
+    </w:p>
+    <w:p>
+      <w:pPr>
+        <w:pStyle w:val="Default"/>
+        <w:spacing w:line="480" w:lineRule="auto"/>
       </w:pPr>
       <w:r>
         <w:rPr>
@@ -1808,25 +1432,13 @@
     <w:p>
       <w:pPr>
         <w:pStyle w:val="Default"/>
-        <w:bidi w:val="0"/>
-        <w:spacing w:line="480" w:lineRule="auto"/>
-        <w:ind w:left="0" w:right="0" w:firstLine="0"/>
-        <w:jc w:val="left"/>
-        <w:rPr>
-          <w:rtl w:val="0"/>
-        </w:rPr>
-      </w:pPr>
-    </w:p>
-    <w:p>
-      <w:pPr>
-        <w:pStyle w:val="Default"/>
-        <w:bidi w:val="0"/>
-        <w:spacing w:line="480" w:lineRule="auto"/>
-        <w:ind w:left="0" w:right="0" w:firstLine="0"/>
-        <w:jc w:val="left"/>
-        <w:rPr>
-          <w:rtl w:val="0"/>
-        </w:rPr>
+        <w:spacing w:line="480" w:lineRule="auto"/>
+      </w:pPr>
+    </w:p>
+    <w:p>
+      <w:pPr>
+        <w:pStyle w:val="Default"/>
+        <w:spacing w:line="480" w:lineRule="auto"/>
       </w:pPr>
       <w:r>
         <w:rPr>
@@ -1839,13 +1451,7 @@
     <w:p>
       <w:pPr>
         <w:pStyle w:val="Default"/>
-        <w:bidi w:val="0"/>
-        <w:spacing w:line="480" w:lineRule="auto"/>
-        <w:ind w:left="0" w:right="0" w:firstLine="0"/>
-        <w:jc w:val="left"/>
-        <w:rPr>
-          <w:rtl w:val="0"/>
-        </w:rPr>
+        <w:spacing w:line="480" w:lineRule="auto"/>
       </w:pPr>
       <w:r>
         <w:rPr>
@@ -2108,14 +1714,17 @@
       <w:position w:val="0"/>
       <w:sz w:val="22"/>
       <w:szCs w:val="22"/>
-      <w:u w:val="none"/>
+      <w:u w:val="none" w:color="000000"/>
       <w:vertAlign w:val="baseline"/>
       <w:lang w:val="en-US"/>
     </w:rPr>
   </w:style>
+  <w:style w:type="character" w:styleId="None">
+    <w:name w:val="None"/>
+  </w:style>
   <w:style w:type="character" w:styleId="Hyperlink.0">
     <w:name w:val="Hyperlink.0"/>
-    <w:basedOn w:val="Hyperlink"/>
+    <w:basedOn w:val="None"/>
     <w:next w:val="Hyperlink.0"/>
     <w:rPr>
       <w:color w:val="0000ff"/>

</xml_diff>